<commit_message>
Added delete a file feature
</commit_message>
<xml_diff>
--- a/SimpliLearn Phase1 Project - LockedMe.com.docx
+++ b/SimpliLearn Phase1 Project - LockedMe.com.docx
@@ -70,6 +70,186 @@
                   </pic:nvPicPr>
                   <pic:blipFill>
                     <a:blip r:embed="rId5"/>
+                    <a:stretch>
+                      <a:fillRect/>
+                    </a:stretch>
+                  </pic:blipFill>
+                  <pic:spPr>
+                    <a:xfrm>
+                      <a:off x="0" y="0"/>
+                      <a:ext cx="5731510" cy="3223895"/>
+                    </a:xfrm>
+                    <a:prstGeom prst="rect">
+                      <a:avLst/>
+                    </a:prstGeom>
+                  </pic:spPr>
+                </pic:pic>
+              </a:graphicData>
+            </a:graphic>
+          </wp:inline>
+        </w:drawing>
+      </w:r>
+    </w:p>
+    <w:p/>
+    <w:p>
+      <w:r>
+        <w:t>Sprint 2: Functionality : Create a new file</w:t>
+      </w:r>
+    </w:p>
+    <w:p>
+      <w:r>
+        <w:rPr>
+          <w:noProof/>
+        </w:rPr>
+        <w:lastRenderedPageBreak/>
+        <w:drawing>
+          <wp:inline distT="0" distB="0" distL="0" distR="0" wp14:anchorId="3A9418A3" wp14:editId="01758CF6">
+            <wp:extent cx="5731510" cy="3223895"/>
+            <wp:effectExtent l="0" t="0" r="2540" b="0"/>
+            <wp:docPr id="4" name="Picture 4"/>
+            <wp:cNvGraphicFramePr>
+              <a:graphicFrameLocks xmlns:a="http://schemas.openxmlformats.org/drawingml/2006/main" noChangeAspect="1"/>
+            </wp:cNvGraphicFramePr>
+            <a:graphic xmlns:a="http://schemas.openxmlformats.org/drawingml/2006/main">
+              <a:graphicData uri="http://schemas.openxmlformats.org/drawingml/2006/picture">
+                <pic:pic xmlns:pic="http://schemas.openxmlformats.org/drawingml/2006/picture">
+                  <pic:nvPicPr>
+                    <pic:cNvPr id="1" name=""/>
+                    <pic:cNvPicPr/>
+                  </pic:nvPicPr>
+                  <pic:blipFill>
+                    <a:blip r:embed="rId6"/>
+                    <a:stretch>
+                      <a:fillRect/>
+                    </a:stretch>
+                  </pic:blipFill>
+                  <pic:spPr>
+                    <a:xfrm>
+                      <a:off x="0" y="0"/>
+                      <a:ext cx="5731510" cy="3223895"/>
+                    </a:xfrm>
+                    <a:prstGeom prst="rect">
+                      <a:avLst/>
+                    </a:prstGeom>
+                  </pic:spPr>
+                </pic:pic>
+              </a:graphicData>
+            </a:graphic>
+          </wp:inline>
+        </w:drawing>
+      </w:r>
+      <w:r>
+        <w:rPr>
+          <w:noProof/>
+        </w:rPr>
+        <w:drawing>
+          <wp:inline distT="0" distB="0" distL="0" distR="0" wp14:anchorId="738257E6" wp14:editId="501C4EF5">
+            <wp:extent cx="5731510" cy="3223895"/>
+            <wp:effectExtent l="0" t="0" r="2540" b="0"/>
+            <wp:docPr id="7" name="Picture 7"/>
+            <wp:cNvGraphicFramePr>
+              <a:graphicFrameLocks xmlns:a="http://schemas.openxmlformats.org/drawingml/2006/main" noChangeAspect="1"/>
+            </wp:cNvGraphicFramePr>
+            <a:graphic xmlns:a="http://schemas.openxmlformats.org/drawingml/2006/main">
+              <a:graphicData uri="http://schemas.openxmlformats.org/drawingml/2006/picture">
+                <pic:pic xmlns:pic="http://schemas.openxmlformats.org/drawingml/2006/picture">
+                  <pic:nvPicPr>
+                    <pic:cNvPr id="1" name=""/>
+                    <pic:cNvPicPr/>
+                  </pic:nvPicPr>
+                  <pic:blipFill>
+                    <a:blip r:embed="rId7"/>
+                    <a:stretch>
+                      <a:fillRect/>
+                    </a:stretch>
+                  </pic:blipFill>
+                  <pic:spPr>
+                    <a:xfrm>
+                      <a:off x="0" y="0"/>
+                      <a:ext cx="5731510" cy="3223895"/>
+                    </a:xfrm>
+                    <a:prstGeom prst="rect">
+                      <a:avLst/>
+                    </a:prstGeom>
+                  </pic:spPr>
+                </pic:pic>
+              </a:graphicData>
+            </a:graphic>
+          </wp:inline>
+        </w:drawing>
+      </w:r>
+    </w:p>
+    <w:p/>
+    <w:p>
+      <w:r>
+        <w:t>Sprint 3: Functionality: Delete a file</w:t>
+      </w:r>
+    </w:p>
+    <w:p>
+      <w:r>
+        <w:rPr>
+          <w:noProof/>
+        </w:rPr>
+        <w:lastRenderedPageBreak/>
+        <w:drawing>
+          <wp:inline distT="0" distB="0" distL="0" distR="0" wp14:anchorId="732C6E02" wp14:editId="6A2DFC6F">
+            <wp:extent cx="5731510" cy="3223895"/>
+            <wp:effectExtent l="0" t="0" r="2540" b="0"/>
+            <wp:docPr id="8" name="Picture 8"/>
+            <wp:cNvGraphicFramePr>
+              <a:graphicFrameLocks xmlns:a="http://schemas.openxmlformats.org/drawingml/2006/main" noChangeAspect="1"/>
+            </wp:cNvGraphicFramePr>
+            <a:graphic xmlns:a="http://schemas.openxmlformats.org/drawingml/2006/main">
+              <a:graphicData uri="http://schemas.openxmlformats.org/drawingml/2006/picture">
+                <pic:pic xmlns:pic="http://schemas.openxmlformats.org/drawingml/2006/picture">
+                  <pic:nvPicPr>
+                    <pic:cNvPr id="1" name=""/>
+                    <pic:cNvPicPr/>
+                  </pic:nvPicPr>
+                  <pic:blipFill>
+                    <a:blip r:embed="rId8"/>
+                    <a:stretch>
+                      <a:fillRect/>
+                    </a:stretch>
+                  </pic:blipFill>
+                  <pic:spPr>
+                    <a:xfrm>
+                      <a:off x="0" y="0"/>
+                      <a:ext cx="5731510" cy="3223895"/>
+                    </a:xfrm>
+                    <a:prstGeom prst="rect">
+                      <a:avLst/>
+                    </a:prstGeom>
+                  </pic:spPr>
+                </pic:pic>
+              </a:graphicData>
+            </a:graphic>
+          </wp:inline>
+        </w:drawing>
+      </w:r>
+    </w:p>
+    <w:p>
+      <w:r>
+        <w:rPr>
+          <w:noProof/>
+        </w:rPr>
+        <w:drawing>
+          <wp:inline distT="0" distB="0" distL="0" distR="0" wp14:anchorId="1363281C" wp14:editId="204C13EB">
+            <wp:extent cx="5731510" cy="3223895"/>
+            <wp:effectExtent l="0" t="0" r="2540" b="0"/>
+            <wp:docPr id="9" name="Picture 9"/>
+            <wp:cNvGraphicFramePr>
+              <a:graphicFrameLocks xmlns:a="http://schemas.openxmlformats.org/drawingml/2006/main" noChangeAspect="1"/>
+            </wp:cNvGraphicFramePr>
+            <a:graphic xmlns:a="http://schemas.openxmlformats.org/drawingml/2006/main">
+              <a:graphicData uri="http://schemas.openxmlformats.org/drawingml/2006/picture">
+                <pic:pic xmlns:pic="http://schemas.openxmlformats.org/drawingml/2006/picture">
+                  <pic:nvPicPr>
+                    <pic:cNvPr id="1" name=""/>
+                    <pic:cNvPicPr/>
+                  </pic:nvPicPr>
+                  <pic:blipFill>
+                    <a:blip r:embed="rId9"/>
                     <a:stretch>
                       <a:fillRect/>
                     </a:stretch>

</xml_diff>

<commit_message>
Added search for file and exit features
</commit_message>
<xml_diff>
--- a/SimpliLearn Phase1 Project - LockedMe.com.docx
+++ b/SimpliLearn Phase1 Project - LockedMe.com.docx
@@ -250,6 +250,182 @@
                   </pic:nvPicPr>
                   <pic:blipFill>
                     <a:blip r:embed="rId9"/>
+                    <a:stretch>
+                      <a:fillRect/>
+                    </a:stretch>
+                  </pic:blipFill>
+                  <pic:spPr>
+                    <a:xfrm>
+                      <a:off x="0" y="0"/>
+                      <a:ext cx="5731510" cy="3223895"/>
+                    </a:xfrm>
+                    <a:prstGeom prst="rect">
+                      <a:avLst/>
+                    </a:prstGeom>
+                  </pic:spPr>
+                </pic:pic>
+              </a:graphicData>
+            </a:graphic>
+          </wp:inline>
+        </w:drawing>
+      </w:r>
+    </w:p>
+    <w:p/>
+    <w:p>
+      <w:r>
+        <w:t>Sprint 4: Functionality: Search a File and Exit option.</w:t>
+      </w:r>
+    </w:p>
+    <w:p>
+      <w:r>
+        <w:rPr>
+          <w:noProof/>
+        </w:rPr>
+        <w:lastRenderedPageBreak/>
+        <w:drawing>
+          <wp:inline distT="0" distB="0" distL="0" distR="0" wp14:anchorId="68A8E0A6" wp14:editId="5DB10529">
+            <wp:extent cx="5731510" cy="3223895"/>
+            <wp:effectExtent l="0" t="0" r="2540" b="0"/>
+            <wp:docPr id="10" name="Picture 10"/>
+            <wp:cNvGraphicFramePr>
+              <a:graphicFrameLocks xmlns:a="http://schemas.openxmlformats.org/drawingml/2006/main" noChangeAspect="1"/>
+            </wp:cNvGraphicFramePr>
+            <a:graphic xmlns:a="http://schemas.openxmlformats.org/drawingml/2006/main">
+              <a:graphicData uri="http://schemas.openxmlformats.org/drawingml/2006/picture">
+                <pic:pic xmlns:pic="http://schemas.openxmlformats.org/drawingml/2006/picture">
+                  <pic:nvPicPr>
+                    <pic:cNvPr id="1" name=""/>
+                    <pic:cNvPicPr/>
+                  </pic:nvPicPr>
+                  <pic:blipFill>
+                    <a:blip r:embed="rId10"/>
+                    <a:stretch>
+                      <a:fillRect/>
+                    </a:stretch>
+                  </pic:blipFill>
+                  <pic:spPr>
+                    <a:xfrm>
+                      <a:off x="0" y="0"/>
+                      <a:ext cx="5731510" cy="3223895"/>
+                    </a:xfrm>
+                    <a:prstGeom prst="rect">
+                      <a:avLst/>
+                    </a:prstGeom>
+                  </pic:spPr>
+                </pic:pic>
+              </a:graphicData>
+            </a:graphic>
+          </wp:inline>
+        </w:drawing>
+      </w:r>
+    </w:p>
+    <w:p>
+      <w:r>
+        <w:rPr>
+          <w:noProof/>
+        </w:rPr>
+        <w:drawing>
+          <wp:inline distT="0" distB="0" distL="0" distR="0" wp14:anchorId="47B51A2F" wp14:editId="2E5CE5DC">
+            <wp:extent cx="5731510" cy="3223895"/>
+            <wp:effectExtent l="0" t="0" r="2540" b="0"/>
+            <wp:docPr id="11" name="Picture 11"/>
+            <wp:cNvGraphicFramePr>
+              <a:graphicFrameLocks xmlns:a="http://schemas.openxmlformats.org/drawingml/2006/main" noChangeAspect="1"/>
+            </wp:cNvGraphicFramePr>
+            <a:graphic xmlns:a="http://schemas.openxmlformats.org/drawingml/2006/main">
+              <a:graphicData uri="http://schemas.openxmlformats.org/drawingml/2006/picture">
+                <pic:pic xmlns:pic="http://schemas.openxmlformats.org/drawingml/2006/picture">
+                  <pic:nvPicPr>
+                    <pic:cNvPr id="1" name=""/>
+                    <pic:cNvPicPr/>
+                  </pic:nvPicPr>
+                  <pic:blipFill>
+                    <a:blip r:embed="rId11"/>
+                    <a:stretch>
+                      <a:fillRect/>
+                    </a:stretch>
+                  </pic:blipFill>
+                  <pic:spPr>
+                    <a:xfrm>
+                      <a:off x="0" y="0"/>
+                      <a:ext cx="5731510" cy="3223895"/>
+                    </a:xfrm>
+                    <a:prstGeom prst="rect">
+                      <a:avLst/>
+                    </a:prstGeom>
+                  </pic:spPr>
+                </pic:pic>
+              </a:graphicData>
+            </a:graphic>
+          </wp:inline>
+        </w:drawing>
+      </w:r>
+    </w:p>
+    <w:p>
+      <w:r>
+        <w:rPr>
+          <w:noProof/>
+        </w:rPr>
+        <w:lastRenderedPageBreak/>
+        <w:drawing>
+          <wp:inline distT="0" distB="0" distL="0" distR="0" wp14:anchorId="40C7E067" wp14:editId="028105AC">
+            <wp:extent cx="5731510" cy="3223895"/>
+            <wp:effectExtent l="0" t="0" r="2540" b="0"/>
+            <wp:docPr id="12" name="Picture 12"/>
+            <wp:cNvGraphicFramePr>
+              <a:graphicFrameLocks xmlns:a="http://schemas.openxmlformats.org/drawingml/2006/main" noChangeAspect="1"/>
+            </wp:cNvGraphicFramePr>
+            <a:graphic xmlns:a="http://schemas.openxmlformats.org/drawingml/2006/main">
+              <a:graphicData uri="http://schemas.openxmlformats.org/drawingml/2006/picture">
+                <pic:pic xmlns:pic="http://schemas.openxmlformats.org/drawingml/2006/picture">
+                  <pic:nvPicPr>
+                    <pic:cNvPr id="1" name=""/>
+                    <pic:cNvPicPr/>
+                  </pic:nvPicPr>
+                  <pic:blipFill>
+                    <a:blip r:embed="rId12"/>
+                    <a:stretch>
+                      <a:fillRect/>
+                    </a:stretch>
+                  </pic:blipFill>
+                  <pic:spPr>
+                    <a:xfrm>
+                      <a:off x="0" y="0"/>
+                      <a:ext cx="5731510" cy="3223895"/>
+                    </a:xfrm>
+                    <a:prstGeom prst="rect">
+                      <a:avLst/>
+                    </a:prstGeom>
+                  </pic:spPr>
+                </pic:pic>
+              </a:graphicData>
+            </a:graphic>
+          </wp:inline>
+        </w:drawing>
+      </w:r>
+    </w:p>
+    <w:p>
+      <w:r>
+        <w:rPr>
+          <w:noProof/>
+        </w:rPr>
+        <w:drawing>
+          <wp:inline distT="0" distB="0" distL="0" distR="0" wp14:anchorId="0F68BBFC" wp14:editId="726214A5">
+            <wp:extent cx="5731510" cy="3223895"/>
+            <wp:effectExtent l="0" t="0" r="2540" b="0"/>
+            <wp:docPr id="13" name="Picture 13"/>
+            <wp:cNvGraphicFramePr>
+              <a:graphicFrameLocks xmlns:a="http://schemas.openxmlformats.org/drawingml/2006/main" noChangeAspect="1"/>
+            </wp:cNvGraphicFramePr>
+            <a:graphic xmlns:a="http://schemas.openxmlformats.org/drawingml/2006/main">
+              <a:graphicData uri="http://schemas.openxmlformats.org/drawingml/2006/picture">
+                <pic:pic xmlns:pic="http://schemas.openxmlformats.org/drawingml/2006/picture">
+                  <pic:nvPicPr>
+                    <pic:cNvPr id="1" name=""/>
+                    <pic:cNvPicPr/>
+                  </pic:nvPicPr>
+                  <pic:blipFill>
+                    <a:blip r:embed="rId13"/>
                     <a:stretch>
                       <a:fillRect/>
                     </a:stretch>

</xml_diff>